<commit_message>
fix (Xu Ly Don) : fix xu ly don
fix thong tin thoi han, lich su xu ly don

see #123
</commit_message>
<xml_diff>
--- a/src/main/resources/word/xulydon/XLD_PHIEU_DE_XUAT_THU_LY.docx
+++ b/src/main/resources/word/xulydon/XLD_PHIEU_DE_XUAT_THU_LY.docx
@@ -147,7 +147,7 @@
                       <wp:positionV relativeFrom="paragraph">
                         <wp:posOffset>165100</wp:posOffset>
                       </wp:positionV>
-                      <wp:extent cx="1042670" cy="13970"/>
+                      <wp:extent cx="1043305" cy="14605"/>
                       <wp:effectExtent l="0" t="0" r="0" b="0"/>
                       <wp:wrapNone/>
                       <wp:docPr id="1" name="Image1"/>
@@ -158,7 +158,7 @@
                             <wps:spPr>
                               <a:xfrm>
                                 <a:off x="0" y="0"/>
-                                <a:ext cx="1042200" cy="13320"/>
+                                <a:ext cx="1042560" cy="14040"/>
                               </a:xfrm>
                               <a:custGeom>
                                 <a:avLst/>
@@ -376,7 +376,7 @@
                       <wp:positionV relativeFrom="paragraph">
                         <wp:posOffset>635</wp:posOffset>
                       </wp:positionV>
-                      <wp:extent cx="2045970" cy="13970"/>
+                      <wp:extent cx="2046605" cy="14605"/>
                       <wp:effectExtent l="0" t="0" r="0" b="0"/>
                       <wp:wrapNone/>
                       <wp:docPr id="2" name="Image2"/>
@@ -387,7 +387,7 @@
                             <wps:spPr>
                               <a:xfrm>
                                 <a:off x="0" y="0"/>
-                                <a:ext cx="2045160" cy="13320"/>
+                                <a:ext cx="2045880" cy="14040"/>
                               </a:xfrm>
                               <a:custGeom>
                                 <a:avLst/>
@@ -661,7 +661,25 @@
           <w:sz w:val="28"/>
           <w:szCs w:val="28"/>
         </w:rPr>
-        <w:t xml:space="preserve"> ${loaiDon}</w:t>
+        <w:t xml:space="preserve"> ${loaiDon</w:t>
+      </w:r>
+      <w:r>
+        <w:rPr>
+          <w:rFonts w:eastAsia="Times New Roman" w:cs="Times New Roman" w:ascii="Times New Roman" w:hAnsi="Times New Roman"/>
+          <w:b/>
+          <w:sz w:val="28"/>
+          <w:szCs w:val="28"/>
+        </w:rPr>
+        <w:t>TieuDe</w:t>
+      </w:r>
+      <w:r>
+        <w:rPr>
+          <w:rFonts w:eastAsia="Times New Roman" w:cs="Times New Roman" w:ascii="Times New Roman" w:hAnsi="Times New Roman"/>
+          <w:b/>
+          <w:sz w:val="28"/>
+          <w:szCs w:val="28"/>
+        </w:rPr>
+        <w:t>}</w:t>
       </w:r>
     </w:p>
     <w:p>
@@ -948,8 +966,8 @@
       </w:tblPr>
       <w:tblGrid>
         <w:gridCol w:w="3168"/>
-        <w:gridCol w:w="3778"/>
-        <w:gridCol w:w="2954"/>
+        <w:gridCol w:w="3777"/>
+        <w:gridCol w:w="2955"/>
       </w:tblGrid>
       <w:tr>
         <w:trPr/>
@@ -1020,7 +1038,7 @@
         </w:tc>
         <w:tc>
           <w:tcPr>
-            <w:tcW w:w="3778" w:type="dxa"/>
+            <w:tcW w:w="3777" w:type="dxa"/>
             <w:tcBorders/>
             <w:shd w:fill="auto" w:val="clear"/>
           </w:tcPr>
@@ -1132,7 +1150,7 @@
         </w:tc>
         <w:tc>
           <w:tcPr>
-            <w:tcW w:w="2954" w:type="dxa"/>
+            <w:tcW w:w="2955" w:type="dxa"/>
             <w:tcBorders/>
             <w:shd w:fill="auto" w:val="clear"/>
           </w:tcPr>
@@ -1613,14 +1631,17 @@
   </w:style>
   <w:style w:type="paragraph" w:styleId="Heading1">
     <w:name w:val="Heading 1"/>
+    <w:basedOn w:val="Normal"/>
     <w:next w:val="Normal"/>
     <w:qFormat/>
     <w:pPr>
       <w:keepNext/>
       <w:keepLines/>
       <w:widowControl w:val="false"/>
+      <w:bidi w:val="0"/>
       <w:spacing w:lineRule="auto" w:line="240" w:before="480" w:after="120"/>
       <w:contextualSpacing/>
+      <w:jc w:val="left"/>
     </w:pPr>
     <w:rPr>
       <w:rFonts w:ascii="Calibri" w:hAnsi="Calibri" w:eastAsia="Calibri" w:cs="Calibri"/>
@@ -1633,14 +1654,17 @@
   </w:style>
   <w:style w:type="paragraph" w:styleId="Heading2">
     <w:name w:val="Heading 2"/>
+    <w:basedOn w:val="Normal"/>
     <w:next w:val="Normal"/>
     <w:qFormat/>
     <w:pPr>
       <w:keepNext/>
       <w:keepLines/>
       <w:widowControl w:val="false"/>
+      <w:bidi w:val="0"/>
       <w:spacing w:lineRule="auto" w:line="240" w:before="360" w:after="80"/>
       <w:contextualSpacing/>
+      <w:jc w:val="left"/>
     </w:pPr>
     <w:rPr>
       <w:rFonts w:ascii="Calibri" w:hAnsi="Calibri" w:eastAsia="Calibri" w:cs="Calibri"/>
@@ -1653,14 +1677,17 @@
   </w:style>
   <w:style w:type="paragraph" w:styleId="Heading3">
     <w:name w:val="Heading 3"/>
+    <w:basedOn w:val="Normal"/>
     <w:next w:val="Normal"/>
     <w:qFormat/>
     <w:pPr>
       <w:keepNext/>
       <w:keepLines/>
       <w:widowControl w:val="false"/>
+      <w:bidi w:val="0"/>
       <w:spacing w:lineRule="auto" w:line="240" w:before="280" w:after="80"/>
       <w:contextualSpacing/>
+      <w:jc w:val="left"/>
     </w:pPr>
     <w:rPr>
       <w:rFonts w:ascii="Calibri" w:hAnsi="Calibri" w:eastAsia="Calibri" w:cs="Calibri"/>
@@ -1673,14 +1700,17 @@
   </w:style>
   <w:style w:type="paragraph" w:styleId="Heading4">
     <w:name w:val="Heading 4"/>
+    <w:basedOn w:val="Normal"/>
     <w:next w:val="Normal"/>
     <w:qFormat/>
     <w:pPr>
       <w:keepNext/>
       <w:keepLines/>
       <w:widowControl w:val="false"/>
+      <w:bidi w:val="0"/>
       <w:spacing w:lineRule="auto" w:line="240" w:before="240" w:after="40"/>
       <w:contextualSpacing/>
+      <w:jc w:val="left"/>
     </w:pPr>
     <w:rPr>
       <w:rFonts w:ascii="Calibri" w:hAnsi="Calibri" w:eastAsia="Calibri" w:cs="Calibri"/>
@@ -1693,14 +1723,17 @@
   </w:style>
   <w:style w:type="paragraph" w:styleId="Heading5">
     <w:name w:val="Heading 5"/>
+    <w:basedOn w:val="Normal"/>
     <w:next w:val="Normal"/>
     <w:qFormat/>
     <w:pPr>
       <w:keepNext/>
       <w:keepLines/>
       <w:widowControl w:val="false"/>
+      <w:bidi w:val="0"/>
       <w:spacing w:lineRule="auto" w:line="240" w:before="220" w:after="40"/>
       <w:contextualSpacing/>
+      <w:jc w:val="left"/>
     </w:pPr>
     <w:rPr>
       <w:rFonts w:ascii="Calibri" w:hAnsi="Calibri" w:eastAsia="Calibri" w:cs="Calibri"/>
@@ -1713,14 +1746,17 @@
   </w:style>
   <w:style w:type="paragraph" w:styleId="Heading6">
     <w:name w:val="Heading 6"/>
+    <w:basedOn w:val="Normal"/>
     <w:next w:val="Normal"/>
     <w:qFormat/>
     <w:pPr>
       <w:keepNext/>
       <w:keepLines/>
       <w:widowControl w:val="false"/>
+      <w:bidi w:val="0"/>
       <w:spacing w:lineRule="auto" w:line="240" w:before="200" w:after="40"/>
       <w:contextualSpacing/>
+      <w:jc w:val="left"/>
     </w:pPr>
     <w:rPr>
       <w:rFonts w:ascii="Calibri" w:hAnsi="Calibri" w:eastAsia="Calibri" w:cs="Calibri"/>

</xml_diff>